<commit_message>
alien idea 1 save 2
</commit_message>
<xml_diff>
--- a/alien idea 1 .docx
+++ b/alien idea 1 .docx
@@ -12,44 +12,90 @@
         <w:rPr>
           <w:strike/>
         </w:rPr>
-        <w:t xml:space="preserve">Idea 1. </w:t>
+        <w:t>Idea 1</w:t>
+      </w:r>
+      <w:r>
+        <w:rPr>
+          <w:strike/>
+        </w:rPr>
+        <w:t xml:space="preserve">intelligent </w:t>
+      </w:r>
+      <w:r>
+        <w:rPr>
+          <w:strike/>
+        </w:rPr>
+        <w:t>dinosaur</w:t>
+      </w:r>
+      <w:r>
+        <w:rPr>
+          <w:strike/>
+        </w:rPr>
+        <w:t xml:space="preserve"> Hollow earth. The goal is to evolve </w:t>
+      </w:r>
+      <w:r>
+        <w:rPr>
+          <w:strike/>
+        </w:rPr>
+        <w:t>physical</w:t>
+      </w:r>
+      <w:r>
+        <w:rPr>
+          <w:strike/>
+        </w:rPr>
+        <w:t>ly</w:t>
+      </w:r>
+      <w:r>
+        <w:rPr>
+          <w:strike/>
+        </w:rPr>
+        <w:t xml:space="preserve"> thru </w:t>
+      </w:r>
+      <w:r>
+        <w:rPr>
+          <w:strike/>
+        </w:rPr>
+        <w:t xml:space="preserve">of the levels of the planets. </w:t>
+      </w:r>
+      <w:r>
+        <w:rPr>
+          <w:strike/>
+        </w:rPr>
+        <w:t>You battle</w:t>
+      </w:r>
+      <w:r>
+        <w:rPr>
+          <w:strike/>
+        </w:rPr>
+        <w:t xml:space="preserve"> the humans on the surface of the planet</w:t>
+      </w:r>
+      <w:r>
+        <w:rPr>
+          <w:strike/>
+        </w:rPr>
+        <w:t xml:space="preserve"> using game</w:t>
+      </w:r>
+      <w:r>
+        <w:rPr>
+          <w:strike/>
+        </w:rPr>
+        <w:t xml:space="preserve"> </w:t>
+      </w:r>
+      <w:proofErr w:type="spellStart"/>
+      <w:r>
+        <w:rPr>
+          <w:strike/>
+        </w:rPr>
+        <w:t>mechanies</w:t>
+      </w:r>
+      <w:proofErr w:type="spellEnd"/>
+      <w:r>
+        <w:rPr>
+          <w:strike/>
+        </w:rPr>
+        <w:t xml:space="preserve"> includes guns and portals. </w:t>
       </w:r>
       <w:bookmarkStart w:id="0" w:name="_GoBack"/>
       <w:bookmarkEnd w:id="0"/>
-      <w:r>
-        <w:rPr>
-          <w:strike/>
-        </w:rPr>
-        <w:t xml:space="preserve">Alien in the Hollow earth. The goal is to evolve through of the levels of the planets. The enemies are the </w:t>
-      </w:r>
-      <w:proofErr w:type="spellStart"/>
-      <w:r>
-        <w:rPr>
-          <w:strike/>
-        </w:rPr>
-        <w:t>dinosuars</w:t>
-      </w:r>
-      <w:proofErr w:type="spellEnd"/>
-      <w:r>
-        <w:rPr>
-          <w:strike/>
-        </w:rPr>
-        <w:t xml:space="preserve"> and the humans on the surface of the planet. The </w:t>
-      </w:r>
-      <w:proofErr w:type="spellStart"/>
-      <w:r>
-        <w:rPr>
-          <w:strike/>
-        </w:rPr>
-        <w:t>mechanies</w:t>
-      </w:r>
-      <w:proofErr w:type="spellEnd"/>
-      <w:r>
-        <w:rPr>
-          <w:strike/>
-        </w:rPr>
-        <w:t xml:space="preserve"> includes guns and portals. </w:t>
-      </w:r>
     </w:p>
     <w:sectPr>
       <w:pgSz w:w="12240" w:h="15840"/>

</xml_diff>

<commit_message>
dinosaurs idea save 4
</commit_message>
<xml_diff>
--- a/alien idea 1 .docx
+++ b/alien idea 1 .docx
@@ -104,13 +104,103 @@
         </w:rPr>
         <w:t>mechanics</w:t>
       </w:r>
+      <w:r>
+        <w:rPr>
+          <w:strike/>
+        </w:rPr>
+        <w:t xml:space="preserve"> includes guns and portals</w:t>
+      </w:r>
+      <w:r>
+        <w:rPr>
+          <w:strike/>
+        </w:rPr>
+        <w:t xml:space="preserve"> and Digging</w:t>
+      </w:r>
+      <w:r>
+        <w:rPr>
+          <w:strike/>
+        </w:rPr>
+        <w:t xml:space="preserve">. </w:t>
+      </w:r>
+    </w:p>
+    <w:p>
+      <w:pPr>
+        <w:rPr>
+          <w:strike/>
+        </w:rPr>
+      </w:pPr>
+      <w:r>
+        <w:rPr>
+          <w:strike/>
+        </w:rPr>
+        <w:t xml:space="preserve">Idea2 </w:t>
+      </w:r>
       <w:bookmarkStart w:id="0" w:name="_GoBack"/>
       <w:bookmarkEnd w:id="0"/>
-      <w:r>
-        <w:rPr>
-          <w:strike/>
-        </w:rPr>
-        <w:t xml:space="preserve"> includes guns and portals. </w:t>
+    </w:p>
+    <w:p>
+      <w:pPr>
+        <w:rPr>
+          <w:strike/>
+        </w:rPr>
+      </w:pPr>
+      <w:r>
+        <w:rPr>
+          <w:strike/>
+        </w:rPr>
+        <w:t>Idea3</w:t>
+      </w:r>
+    </w:p>
+    <w:p>
+      <w:pPr>
+        <w:rPr>
+          <w:strike/>
+        </w:rPr>
+      </w:pPr>
+      <w:r>
+        <w:rPr>
+          <w:strike/>
+        </w:rPr>
+        <w:t>Idea4</w:t>
+      </w:r>
+    </w:p>
+    <w:p>
+      <w:pPr>
+        <w:rPr>
+          <w:strike/>
+        </w:rPr>
+      </w:pPr>
+      <w:r>
+        <w:rPr>
+          <w:strike/>
+        </w:rPr>
+        <w:t>Idea5</w:t>
+      </w:r>
+    </w:p>
+    <w:p>
+      <w:pPr>
+        <w:rPr>
+          <w:strike/>
+        </w:rPr>
+      </w:pPr>
+      <w:r>
+        <w:rPr>
+          <w:strike/>
+        </w:rPr>
+        <w:t>Idea6</w:t>
+      </w:r>
+    </w:p>
+    <w:p>
+      <w:pPr>
+        <w:rPr>
+          <w:strike/>
+        </w:rPr>
+      </w:pPr>
+      <w:r>
+        <w:rPr>
+          <w:strike/>
+        </w:rPr>
+        <w:t>Idea7</w:t>
       </w:r>
     </w:p>
     <w:sectPr>

</xml_diff>